<commit_message>
#143, #144, #145, #146, #147, #148, #149, #150, #151, #152 - fixed
</commit_message>
<xml_diff>
--- a/Docx/Глава 3.3 - Паттерн Декоратор.docx
+++ b/Docx/Глава 3.3 - Паттерн Декоратор.docx
@@ -85,7 +85,13 @@
         <w:rPr>
           <w:lang w:val="ru-RU"/>
         </w:rPr>
-        <w:t xml:space="preserve">Хорошо спроектированный класс отвечает за определенную функциональность, не распыляясь на решение второстепенных задач. Но что делать, если второстепенные задачи, такие как </w:t>
+        <w:t>Хорошо спроектированный класс отвечает за определенную функциональность, не распыляясь на решение второстепенных задач. Но что делать, если второстепенные з</w:t>
+      </w:r>
+      <w:r>
+        <w:rPr>
+          <w:lang w:val="ru-RU"/>
+        </w:rPr>
+        <w:t xml:space="preserve">адачи, такие как </w:t>
       </w:r>
       <w:proofErr w:type="spellStart"/>
       <w:r>
@@ -99,7 +105,13 @@
         <w:rPr>
           <w:lang w:val="ru-RU"/>
         </w:rPr>
-        <w:t>, кеширование, замеры времени исполнения проникают в код класса и увеличивают сложность реализации непомерным образом? Можно выделить эти аспекты поведения во вспомогательные классы, но все равно останется вопрос по их координации. Паттерн Декоратор элегантным образом решает задачу "нанизывания" обязанностей одних на другие.</w:t>
+        <w:t>, кэ</w:t>
+      </w:r>
+      <w:r>
+        <w:rPr>
+          <w:lang w:val="ru-RU"/>
+        </w:rPr>
+        <w:t>ширование, замеры времени исполнения проникают в код класса и увеличивают сложность реализации непомерным образом? Можно выделить эти аспекты поведения во вспомогательные классы, но все равно останется вопрос по их координации. Паттерн Декоратор элегантным образом решает задачу "нанизывания" обязанностей одних на другие.</w:t>
       </w:r>
     </w:p>
     <w:p>
@@ -191,7 +203,19 @@
         <w:rPr>
           <w:lang w:val="ru-RU"/>
         </w:rPr>
-        <w:t xml:space="preserve"> представляет </w:t>
+        <w:t xml:space="preserve"> пред</w:t>
+      </w:r>
+      <w:r>
+        <w:rPr>
+          <w:lang w:val="ru-RU"/>
+        </w:rPr>
+        <w:t>о</w:t>
+      </w:r>
+      <w:r>
+        <w:rPr>
+          <w:lang w:val="ru-RU"/>
+        </w:rPr>
+        <w:t xml:space="preserve">ставляет </w:t>
       </w:r>
       <w:r>
         <w:t>API</w:t>
@@ -208,16 +232,55 @@
         <w:rPr>
           <w:lang w:val="ru-RU"/>
         </w:rPr>
-        <w:t xml:space="preserve">В простом случае логику </w:t>
-      </w:r>
-      <w:proofErr w:type="spellStart"/>
-      <w:r>
-        <w:rPr>
-          <w:lang w:val="ru-RU"/>
-        </w:rPr>
-        <w:t>тротлинга</w:t>
-      </w:r>
-      <w:proofErr w:type="spellEnd"/>
+        <w:t>В простом случае</w:t>
+      </w:r>
+      <w:r>
+        <w:rPr>
+          <w:lang w:val="ru-RU"/>
+        </w:rPr>
+        <w:t>,</w:t>
+      </w:r>
+      <w:r>
+        <w:rPr>
+          <w:lang w:val="ru-RU"/>
+        </w:rPr>
+        <w:t xml:space="preserve"> логику </w:t>
+      </w:r>
+      <w:proofErr w:type="spellStart"/>
+      <w:r>
+        <w:rPr>
+          <w:lang w:val="ru-RU"/>
+        </w:rPr>
+        <w:t>трот</w:t>
+      </w:r>
+      <w:r>
+        <w:rPr>
+          <w:lang w:val="ru-RU"/>
+        </w:rPr>
+        <w:t>т</w:t>
+      </w:r>
+      <w:r>
+        <w:rPr>
+          <w:lang w:val="ru-RU"/>
+        </w:rPr>
+        <w:t>линга</w:t>
+      </w:r>
+      <w:proofErr w:type="spellEnd"/>
+      <w:r>
+        <w:rPr>
+          <w:lang w:val="ru-RU"/>
+        </w:rPr>
+        <w:t xml:space="preserve"> (</w:t>
+      </w:r>
+      <w:r>
+        <w:t>throttling</w:t>
+      </w:r>
+      <w:r>
+        <w:rPr>
+          <w:lang w:val="ru-RU"/>
+        </w:rPr>
+        <w:t>)</w:t>
+      </w:r>
       <w:r>
         <w:rPr>
           <w:lang w:val="ru-RU"/>
@@ -1617,7 +1680,13 @@
           <w:lang w:val="ru-RU"/>
         </w:rPr>
         <w:lastRenderedPageBreak/>
-        <w:t>Классическая диаграмма классов паттерна Адаптер</w:t>
+        <w:t xml:space="preserve">Классическая диаграмма классов паттерна </w:t>
+      </w:r>
+      <w:r>
+        <w:rPr>
+          <w:lang w:val="ru-RU"/>
+        </w:rPr>
+        <w:t>Декоратор</w:t>
       </w:r>
     </w:p>
     <w:p>
@@ -1721,12 +1790,6 @@
       </w:pPr>
       <w:r>
         <w:rPr>
-          <w:lang w:val="ru-RU"/>
-        </w:rPr>
-        <w:t xml:space="preserve"> </w:t>
-      </w:r>
-      <w:r>
-        <w:rPr>
           <w:rStyle w:val="VerbatimChar"/>
         </w:rPr>
         <w:t>Component</w:t>
@@ -1763,14 +1826,12 @@
           <w:lang w:val="ru-RU"/>
         </w:rPr>
       </w:pPr>
-      <w:proofErr w:type="spellStart"/>
-      <w:r>
-        <w:rPr>
-          <w:rStyle w:val="VerbatimChar"/>
-        </w:rPr>
-        <w:t>ConcreteComponent</w:t>
-      </w:r>
-      <w:proofErr w:type="spellEnd"/>
+      <w:r>
+        <w:rPr>
+          <w:rStyle w:val="VerbatimChar"/>
+        </w:rPr>
+        <w:t>Client</w:t>
+      </w:r>
       <w:r>
         <w:rPr>
           <w:lang w:val="ru-RU"/>
@@ -1782,14 +1843,32 @@
         <w:rPr>
           <w:rStyle w:val="VerbatimChar"/>
         </w:rPr>
-        <w:t>ElasticsearchLogSaver</w:t>
-      </w:r>
-      <w:proofErr w:type="spellEnd"/>
-      <w:r>
-        <w:rPr>
-          <w:lang w:val="ru-RU"/>
-        </w:rPr>
-        <w:t xml:space="preserve">) - конкретная реализация компонента. </w:t>
+        <w:t>LogSaver</w:t>
+      </w:r>
+      <w:r>
+        <w:rPr>
+          <w:rStyle w:val="VerbatimChar"/>
+        </w:rPr>
+        <w:t>Controller</w:t>
+      </w:r>
+      <w:proofErr w:type="spellEnd"/>
+      <w:r>
+        <w:rPr>
+          <w:lang w:val="ru-RU"/>
+        </w:rPr>
+        <w:t xml:space="preserve">) - </w:t>
+      </w:r>
+      <w:r>
+        <w:rPr>
+          <w:lang w:val="ru-RU"/>
+        </w:rPr>
+        <w:t>работает с компонентом, не зная о существовании декораторов</w:t>
+      </w:r>
+      <w:r>
+        <w:rPr>
+          <w:lang w:val="ru-RU"/>
+        </w:rPr>
+        <w:t>.</w:t>
       </w:r>
     </w:p>
     <w:p>
@@ -1803,12 +1882,14 @@
           <w:lang w:val="ru-RU"/>
         </w:rPr>
       </w:pPr>
-      <w:r>
-        <w:rPr>
-          <w:rStyle w:val="VerbatimChar"/>
-        </w:rPr>
-        <w:t>Decorator</w:t>
-      </w:r>
+      <w:proofErr w:type="spellStart"/>
+      <w:r>
+        <w:rPr>
+          <w:rStyle w:val="VerbatimChar"/>
+        </w:rPr>
+        <w:t>ConcreteComponent</w:t>
+      </w:r>
+      <w:proofErr w:type="spellEnd"/>
       <w:r>
         <w:rPr>
           <w:lang w:val="ru-RU"/>
@@ -1820,14 +1901,14 @@
         <w:rPr>
           <w:rStyle w:val="VerbatimChar"/>
         </w:rPr>
-        <w:t>LogSaverDecorator</w:t>
-      </w:r>
-      <w:proofErr w:type="spellEnd"/>
-      <w:r>
-        <w:rPr>
-          <w:lang w:val="ru-RU"/>
-        </w:rPr>
-        <w:t xml:space="preserve">) - базовый класс декоратора, предназначенный для расширения поведения компонента. </w:t>
+        <w:t>ElasticsearchLogSaver</w:t>
+      </w:r>
+      <w:proofErr w:type="spellEnd"/>
+      <w:r>
+        <w:rPr>
+          <w:lang w:val="ru-RU"/>
+        </w:rPr>
+        <w:t xml:space="preserve">) - конкретная реализация компонента. </w:t>
       </w:r>
     </w:p>
     <w:p>
@@ -1841,6 +1922,44 @@
           <w:lang w:val="ru-RU"/>
         </w:rPr>
       </w:pPr>
+      <w:r>
+        <w:rPr>
+          <w:rStyle w:val="VerbatimChar"/>
+        </w:rPr>
+        <w:t>Decorator</w:t>
+      </w:r>
+      <w:r>
+        <w:rPr>
+          <w:lang w:val="ru-RU"/>
+        </w:rPr>
+        <w:t xml:space="preserve"> (</w:t>
+      </w:r>
+      <w:proofErr w:type="spellStart"/>
+      <w:r>
+        <w:rPr>
+          <w:rStyle w:val="VerbatimChar"/>
+        </w:rPr>
+        <w:t>LogSaverDecorator</w:t>
+      </w:r>
+      <w:proofErr w:type="spellEnd"/>
+      <w:r>
+        <w:rPr>
+          <w:lang w:val="ru-RU"/>
+        </w:rPr>
+        <w:t xml:space="preserve">) - базовый класс декоратора, предназначенный для расширения поведения компонента. </w:t>
+      </w:r>
+    </w:p>
+    <w:p>
+      <w:pPr>
+        <w:pStyle w:val="ListParagraph"/>
+        <w:numPr>
+          <w:ilvl w:val="0"/>
+          <w:numId w:val="6"/>
+        </w:numPr>
+        <w:rPr>
+          <w:lang w:val="ru-RU"/>
+        </w:rPr>
+      </w:pPr>
       <w:proofErr w:type="spellStart"/>
       <w:r>
         <w:rPr>
@@ -1921,7 +2040,19 @@
         <w:rPr>
           <w:lang w:val="ru-RU"/>
         </w:rPr>
-        <w:t>Задачу с управлением количества сохра</w:t>
+        <w:t xml:space="preserve">Задачу </w:t>
+      </w:r>
+      <w:r>
+        <w:rPr>
+          <w:lang w:val="ru-RU"/>
+        </w:rPr>
+        <w:t xml:space="preserve">контроля количества </w:t>
+      </w:r>
+      <w:r>
+        <w:rPr>
+          <w:lang w:val="ru-RU"/>
+        </w:rPr>
+        <w:t>сохра</w:t>
       </w:r>
       <w:r>
         <w:rPr>
@@ -2028,7 +2159,19 @@
         <w:rPr>
           <w:lang w:val="ru-RU"/>
         </w:rPr>
-        <w:t>Тротлинг</w:t>
+        <w:t>Трот</w:t>
+      </w:r>
+      <w:r>
+        <w:rPr>
+          <w:lang w:val="ru-RU"/>
+        </w:rPr>
+        <w:t>т</w:t>
+      </w:r>
+      <w:r>
+        <w:rPr>
+          <w:lang w:val="ru-RU"/>
+        </w:rPr>
+        <w:t>линг</w:t>
       </w:r>
       <w:proofErr w:type="spellEnd"/>
       <w:r>
@@ -2116,35 +2259,63 @@
         <w:rPr>
           <w:lang w:val="ru-RU"/>
         </w:rPr>
-        <w:t xml:space="preserve">Например, помимо </w:t>
-      </w:r>
-      <w:proofErr w:type="spellStart"/>
-      <w:r>
-        <w:rPr>
-          <w:lang w:val="ru-RU"/>
-        </w:rPr>
-        <w:t>тротлинга</w:t>
-      </w:r>
-      <w:proofErr w:type="spellEnd"/>
-      <w:r>
-        <w:rPr>
-          <w:lang w:val="ru-RU"/>
-        </w:rPr>
-        <w:t xml:space="preserve">, легко добавить еще несколько реализаций </w:t>
-      </w:r>
-      <w:proofErr w:type="spellStart"/>
-      <w:r>
-        <w:rPr>
-          <w:lang w:val="ru-RU"/>
-        </w:rPr>
-        <w:t>декоторов</w:t>
-      </w:r>
-      <w:proofErr w:type="spellEnd"/>
-      <w:r>
-        <w:rPr>
-          <w:lang w:val="ru-RU"/>
-        </w:rPr>
-        <w:t>, например, для кэширования или замера времени исполнения (листинг 3.4):</w:t>
+        <w:t>П</w:t>
+      </w:r>
+      <w:r>
+        <w:rPr>
+          <w:lang w:val="ru-RU"/>
+        </w:rPr>
+        <w:t xml:space="preserve">омимо </w:t>
+      </w:r>
+      <w:proofErr w:type="spellStart"/>
+      <w:r>
+        <w:rPr>
+          <w:lang w:val="ru-RU"/>
+        </w:rPr>
+        <w:t>тро</w:t>
+      </w:r>
+      <w:r>
+        <w:rPr>
+          <w:lang w:val="ru-RU"/>
+        </w:rPr>
+        <w:t>т</w:t>
+      </w:r>
+      <w:r>
+        <w:rPr>
+          <w:lang w:val="ru-RU"/>
+        </w:rPr>
+        <w:t>тлинга</w:t>
+      </w:r>
+      <w:proofErr w:type="spellEnd"/>
+      <w:r>
+        <w:rPr>
+          <w:lang w:val="ru-RU"/>
+        </w:rPr>
+        <w:t>, легко добавить еще несколько реализаций деко</w:t>
+      </w:r>
+      <w:r>
+        <w:rPr>
+          <w:lang w:val="ru-RU"/>
+        </w:rPr>
+        <w:t>ра</w:t>
+      </w:r>
+      <w:r>
+        <w:rPr>
+          <w:lang w:val="ru-RU"/>
+        </w:rPr>
+        <w:t>торов</w:t>
+      </w:r>
+      <w:r>
+        <w:rPr>
+          <w:lang w:val="ru-RU"/>
+        </w:rPr>
+        <w:t>, например,</w:t>
+      </w:r>
+      <w:r>
+        <w:rPr>
+          <w:lang w:val="ru-RU"/>
+        </w:rPr>
+        <w:t xml:space="preserve"> для кэширования или замера времени исполнения (листинг 3.4):</w:t>
       </w:r>
     </w:p>
     <w:p>
@@ -2390,6 +2561,19 @@
         <w:rPr>
           <w:rStyle w:val="VerbatimChar"/>
         </w:rPr>
+        <w:t>async</w:t>
+      </w:r>
+      <w:r>
+        <w:rPr>
+          <w:rStyle w:val="VerbatimChar"/>
+          <w:lang w:val="ru-RU"/>
+        </w:rPr>
+        <w:t xml:space="preserve"> </w:t>
+      </w:r>
+      <w:r>
+        <w:rPr>
+          <w:rStyle w:val="VerbatimChar"/>
+        </w:rPr>
         <w:t>Task</w:t>
       </w:r>
       <w:r>
@@ -2619,14 +2803,21 @@
         <w:rPr>
           <w:rStyle w:val="VerbatimChar"/>
         </w:rPr>
-        <w:t>return</w:t>
-      </w:r>
-      <w:r>
-        <w:rPr>
-          <w:rStyle w:val="VerbatimChar"/>
-          <w:lang w:val="ru-RU"/>
-        </w:rPr>
-        <w:t xml:space="preserve"> _</w:t>
+        <w:t>await</w:t>
+      </w:r>
+      <w:r>
+        <w:rPr>
+          <w:rStyle w:val="VerbatimChar"/>
+          <w:lang w:val="ru-RU"/>
+        </w:rPr>
+        <w:t xml:space="preserve"> </w:t>
+      </w:r>
+      <w:r>
+        <w:rPr>
+          <w:rStyle w:val="VerbatimChar"/>
+          <w:lang w:val="ru-RU"/>
+        </w:rPr>
+        <w:t>_</w:t>
       </w:r>
       <w:proofErr w:type="spellStart"/>
       <w:r>
@@ -2772,23 +2963,21 @@
           <w:rStyle w:val="VerbatimChar"/>
           <w:lang w:val="ru-RU"/>
         </w:rPr>
-        <w:t xml:space="preserve">("Операция сохранения </w:t>
-      </w:r>
-      <w:proofErr w:type="spellStart"/>
-      <w:r>
-        <w:rPr>
-          <w:rStyle w:val="VerbatimChar"/>
-          <w:lang w:val="ru-RU"/>
-        </w:rPr>
-        <w:t>зввершена</w:t>
-      </w:r>
-      <w:proofErr w:type="spellEnd"/>
-      <w:r>
-        <w:rPr>
-          <w:rStyle w:val="VerbatimChar"/>
-          <w:lang w:val="ru-RU"/>
-        </w:rPr>
-        <w:t xml:space="preserve"> за {0}</w:t>
+        <w:t>("Операция сохранения з</w:t>
+      </w:r>
+      <w:r>
+        <w:rPr>
+          <w:rStyle w:val="VerbatimChar"/>
+          <w:lang w:val="ru-RU"/>
+        </w:rPr>
+        <w:t>а</w:t>
+      </w:r>
+      <w:r>
+        <w:rPr>
+          <w:rStyle w:val="VerbatimChar"/>
+          <w:lang w:val="ru-RU"/>
+        </w:rPr>
+        <w:t>вершена за {0}</w:t>
       </w:r>
       <w:proofErr w:type="spellStart"/>
       <w:r>
@@ -3134,7 +3323,31 @@
         <w:rPr>
           <w:lang w:val="ru-RU"/>
         </w:rPr>
-        <w:t xml:space="preserve"> делает процесс инициализации компонентов более сложным. В простых случаях код инициализации может находится в корне приложения, например, в методе </w:t>
+        <w:t xml:space="preserve"> делает процесс инициализации компонентов более сложным. В простых случаях</w:t>
+      </w:r>
+      <w:r>
+        <w:rPr>
+          <w:lang w:val="ru-RU"/>
+        </w:rPr>
+        <w:t>,</w:t>
+      </w:r>
+      <w:r>
+        <w:rPr>
+          <w:lang w:val="ru-RU"/>
+        </w:rPr>
+        <w:t xml:space="preserve"> код инициализации может находит</w:t>
+      </w:r>
+      <w:r>
+        <w:rPr>
+          <w:lang w:val="ru-RU"/>
+        </w:rPr>
+        <w:t>ь</w:t>
+      </w:r>
+      <w:r>
+        <w:rPr>
+          <w:lang w:val="ru-RU"/>
+        </w:rPr>
+        <w:t xml:space="preserve">ся в корне приложения, например, в методе </w:t>
       </w:r>
       <w:r>
         <w:rPr>
@@ -3146,7 +3359,19 @@
         <w:rPr>
           <w:lang w:val="ru-RU"/>
         </w:rPr>
-        <w:t xml:space="preserve">. В более сложных случаях декоратор может инициализироваться в </w:t>
+        <w:t>. В более сложных случаях</w:t>
+      </w:r>
+      <w:r>
+        <w:rPr>
+          <w:lang w:val="ru-RU"/>
+        </w:rPr>
+        <w:t>,</w:t>
+      </w:r>
+      <w:r>
+        <w:rPr>
+          <w:lang w:val="ru-RU"/>
+        </w:rPr>
+        <w:t xml:space="preserve"> декоратор может инициализироваться в </w:t>
       </w:r>
       <w:proofErr w:type="spellStart"/>
       <w:r>
@@ -3401,14 +3626,62 @@
         <w:rPr>
           <w:lang w:val="ru-RU"/>
         </w:rPr>
-        <w:t xml:space="preserve">. Разработчику, не знакомому с этим паттерном замер времени исполнения или кэширование результатов декораторами может </w:t>
+        <w:t>. Разработчику, не знакомому с этим паттерном</w:t>
+      </w:r>
+      <w:r>
+        <w:rPr>
+          <w:lang w:val="ru-RU"/>
+        </w:rPr>
+        <w:t>,</w:t>
+      </w:r>
+      <w:r>
+        <w:rPr>
+          <w:lang w:val="ru-RU"/>
+        </w:rPr>
+        <w:t xml:space="preserve"> замер времени исполнения или кэширование результатов декораторами может </w:t>
       </w:r>
       <w:r>
         <w:rPr>
           <w:lang w:val="ru-RU"/>
         </w:rPr>
         <w:lastRenderedPageBreak/>
-        <w:t>показаться черной магией. Отлаживать проблемы, которые возникают декоратором внутри декоратора может быть непростой задачей.</w:t>
+        <w:t xml:space="preserve">показаться черной магией. Отлаживать проблемы, которые </w:t>
+      </w:r>
+      <w:r>
+        <w:rPr>
+          <w:lang w:val="ru-RU"/>
+        </w:rPr>
+        <w:t xml:space="preserve">возникли </w:t>
+      </w:r>
+      <w:r>
+        <w:rPr>
+          <w:lang w:val="ru-RU"/>
+        </w:rPr>
+        <w:t>внутри декоратора</w:t>
+      </w:r>
+      <w:r>
+        <w:rPr>
+          <w:lang w:val="ru-RU"/>
+        </w:rPr>
+        <w:t>,</w:t>
+      </w:r>
+      <w:r>
+        <w:rPr>
+          <w:lang w:val="ru-RU"/>
+        </w:rPr>
+        <w:t xml:space="preserve"> может </w:t>
+      </w:r>
+      <w:r>
+        <w:rPr>
+          <w:lang w:val="ru-RU"/>
+        </w:rPr>
+        <w:t>быть довольно сложно</w:t>
+      </w:r>
+      <w:r>
+        <w:rPr>
+          <w:lang w:val="ru-RU"/>
+        </w:rPr>
+        <w:t>.</w:t>
       </w:r>
     </w:p>
     <w:p>
@@ -3432,14 +3705,26 @@
         <w:rPr>
           <w:lang w:val="ru-RU"/>
         </w:rPr>
-        <w:t xml:space="preserve">. Декоратор является достаточно тяжеловесным паттерном, к которому стоит прибегать тогда, когда выделяемый аспект поведения достаточно сложен. Если нужно </w:t>
-      </w:r>
-      <w:proofErr w:type="spellStart"/>
-      <w:r>
-        <w:rPr>
-          <w:lang w:val="ru-RU"/>
-        </w:rPr>
-        <w:t>закешировать</w:t>
+        <w:t>. Декоратор является достаточно тяжеловесным паттерном, к которому стоит прибегать тогда, когда выделяемый аспект поведения до</w:t>
+      </w:r>
+      <w:r>
+        <w:rPr>
+          <w:lang w:val="ru-RU"/>
+        </w:rPr>
+        <w:t xml:space="preserve">статочно сложен. Если нужно </w:t>
+      </w:r>
+      <w:proofErr w:type="spellStart"/>
+      <w:r>
+        <w:rPr>
+          <w:lang w:val="ru-RU"/>
+        </w:rPr>
+        <w:t>закэ</w:t>
+      </w:r>
+      <w:r>
+        <w:rPr>
+          <w:lang w:val="ru-RU"/>
+        </w:rPr>
+        <w:t>шировать</w:t>
       </w:r>
       <w:proofErr w:type="spellEnd"/>
       <w:r>
@@ -3458,7 +3743,27 @@
         <w:rPr>
           <w:lang w:val="ru-RU"/>
         </w:rPr>
-        <w:t>я декоратором будет не оправдана.</w:t>
+        <w:t>я де</w:t>
+      </w:r>
+      <w:bookmarkStart w:id="7" w:name="_GoBack"/>
+      <w:bookmarkEnd w:id="7"/>
+      <w:r>
+        <w:rPr>
+          <w:lang w:val="ru-RU"/>
+        </w:rPr>
+        <w:t>коратором</w:t>
+      </w:r>
+      <w:r>
+        <w:rPr>
+          <w:lang w:val="ru-RU"/>
+        </w:rPr>
+        <w:t>,</w:t>
+      </w:r>
+      <w:r>
+        <w:rPr>
+          <w:lang w:val="ru-RU"/>
+        </w:rPr>
+        <w:t xml:space="preserve"> будет не оправдана.</w:t>
       </w:r>
     </w:p>
     <w:p>
@@ -3468,8 +3773,8 @@
           <w:lang w:val="ru-RU"/>
         </w:rPr>
       </w:pPr>
-      <w:bookmarkStart w:id="7" w:name="генерация-декораторов"/>
-      <w:bookmarkEnd w:id="7"/>
+      <w:bookmarkStart w:id="8" w:name="генерация-декораторов"/>
+      <w:bookmarkEnd w:id="8"/>
       <w:r>
         <w:rPr>
           <w:lang w:val="ru-RU"/>
@@ -3559,11 +3864,9 @@
         </w:rPr>
         <w:t xml:space="preserve"> </w:t>
       </w:r>
-      <w:proofErr w:type="spellStart"/>
-      <w:r>
-        <w:t>Langauge</w:t>
-      </w:r>
-      <w:proofErr w:type="spellEnd"/>
+      <w:r>
+        <w:t>Language</w:t>
+      </w:r>
       <w:r>
         <w:rPr>
           <w:lang w:val="ru-RU"/>
@@ -3596,8 +3899,8 @@
           <w:lang w:val="ru-RU"/>
         </w:rPr>
       </w:pPr>
-      <w:bookmarkStart w:id="8" w:name="применимость"/>
-      <w:bookmarkEnd w:id="8"/>
+      <w:bookmarkStart w:id="9" w:name="применимость"/>
+      <w:bookmarkEnd w:id="9"/>
       <w:r>
         <w:rPr>
           <w:lang w:val="ru-RU"/>
@@ -3615,15 +3918,44 @@
         <w:rPr>
           <w:lang w:val="ru-RU"/>
         </w:rPr>
-        <w:t>Декоратор позволяет динамически расширять поведение объектов. Декораторы идеально подходят для добавления аспектов поведения, применимых для всех методов интерфейса. Если кэшировать нужно лишь результаты одного метода класса, то использование декоратора будет слишком тяжеловесным.</w:t>
-      </w:r>
-    </w:p>
-    <w:p>
-      <w:r>
-        <w:rPr>
-          <w:lang w:val="ru-RU"/>
-        </w:rPr>
-        <w:t xml:space="preserve">Декораторы применяются для добавления всем методом интерфейса определенной функциональности. </w:t>
+        <w:t>Декоратор позволяет динамически расширять поведение объектов.</w:t>
+      </w:r>
+      <w:r>
+        <w:rPr>
+          <w:lang w:val="ru-RU"/>
+        </w:rPr>
+        <w:t xml:space="preserve"> Он идеально подходят для расширения поведения всех методов интерфейса, которое не является частью основной функциональности.</w:t>
+      </w:r>
+      <w:r>
+        <w:rPr>
+          <w:lang w:val="ru-RU"/>
+        </w:rPr>
+        <w:t xml:space="preserve"> Если кэшировать нужно лишь результаты одного метода класса, то использование декоратора будет слишком тяжеловесным.</w:t>
+      </w:r>
+    </w:p>
+    <w:p>
+      <w:pPr>
+        <w:rPr>
+          <w:lang w:val="ru-RU"/>
+        </w:rPr>
+      </w:pPr>
+      <w:r>
+        <w:rPr>
+          <w:lang w:val="ru-RU"/>
+        </w:rPr>
+        <w:t xml:space="preserve">Декораторы применяются для добавления всем методом интерфейса </w:t>
+      </w:r>
+      <w:r>
+        <w:rPr>
+          <w:lang w:val="ru-RU"/>
+        </w:rPr>
+        <w:t>некоторого поведения, которое не является частью основной функциональности</w:t>
+      </w:r>
+      <w:r>
+        <w:rPr>
+          <w:lang w:val="ru-RU"/>
+        </w:rPr>
+        <w:t xml:space="preserve">. </w:t>
       </w:r>
       <w:r>
         <w:rPr>
@@ -3632,6 +3964,9 @@
         <w:t>Декораторы отлично подходят для</w:t>
       </w:r>
       <w:r>
+        <w:rPr>
+          <w:lang w:val="ru-RU"/>
+        </w:rPr>
         <w:t xml:space="preserve"> решения следующих задач:</w:t>
       </w:r>
     </w:p>
@@ -3643,9 +3978,27 @@
           <w:numId w:val="4"/>
         </w:numPr>
       </w:pPr>
-      <w:r>
-        <w:t>Кэширование результатов работы</w:t>
-      </w:r>
+      <w:proofErr w:type="spellStart"/>
+      <w:r>
+        <w:t>Кэширование</w:t>
+      </w:r>
+      <w:proofErr w:type="spellEnd"/>
+      <w:r>
+        <w:t xml:space="preserve"> </w:t>
+      </w:r>
+      <w:proofErr w:type="spellStart"/>
+      <w:r>
+        <w:t>результатов</w:t>
+      </w:r>
+      <w:proofErr w:type="spellEnd"/>
+      <w:r>
+        <w:t xml:space="preserve"> </w:t>
+      </w:r>
+      <w:proofErr w:type="spellStart"/>
+      <w:r>
+        <w:t>работы</w:t>
+      </w:r>
+      <w:proofErr w:type="spellEnd"/>
     </w:p>
     <w:p>
       <w:pPr>
@@ -3763,14 +4116,14 @@
         <w:rPr>
           <w:lang w:val="ru-RU"/>
         </w:rPr>
-        <w:t xml:space="preserve">До этого, я неоднократно использовал декораторы для замера длительности вызова методов, а также для кэширования. Пример использования декораторов для </w:t>
-      </w:r>
-      <w:r>
-        <w:rPr>
-          <w:lang w:val="ru-RU"/>
-        </w:rPr>
         <w:lastRenderedPageBreak/>
-        <w:t xml:space="preserve">кэширования объектов </w:t>
+        <w:t>До этого</w:t>
+      </w:r>
+      <w:r>
+        <w:rPr>
+          <w:lang w:val="ru-RU"/>
+        </w:rPr>
+        <w:t xml:space="preserve"> я неоднократно использовал декораторы для замера длительности вызова методов, а также для кэширования. Пример использования декораторов для кэширования объектов </w:t>
       </w:r>
       <w:r>
         <w:rPr>
@@ -3859,8 +4212,8 @@
           <w:lang w:val="ru-RU"/>
         </w:rPr>
       </w:pPr>
-      <w:bookmarkStart w:id="9" w:name="примеры-в-.net-framework"/>
-      <w:bookmarkEnd w:id="9"/>
+      <w:bookmarkStart w:id="10" w:name="примеры-в-.net-framework"/>
+      <w:bookmarkEnd w:id="10"/>
       <w:r>
         <w:rPr>
           <w:lang w:val="ru-RU"/>
@@ -3908,7 +4261,19 @@
         <w:rPr>
           <w:lang w:val="ru-RU"/>
         </w:rPr>
-        <w:t xml:space="preserve"> существует довольно большое количество декораторов. Большая их часть предназначена для работы с потоками ввода вывода, но есть и исключения:</w:t>
+        <w:t xml:space="preserve"> существует довольно большое количество декораторов. Большая их часть предназначена для работы с потокам</w:t>
+      </w:r>
+      <w:r>
+        <w:rPr>
+          <w:lang w:val="ru-RU"/>
+        </w:rPr>
+        <w:t>и ввода/</w:t>
+      </w:r>
+      <w:r>
+        <w:rPr>
+          <w:lang w:val="ru-RU"/>
+        </w:rPr>
+        <w:t>вывода, но есть и исключения:</w:t>
       </w:r>
     </w:p>
     <w:p>
@@ -3960,7 +4325,19 @@
         <w:rPr>
           <w:lang w:val="ru-RU"/>
         </w:rPr>
-        <w:t xml:space="preserve"> - добавляет буферизацию потоку ввода вывода.</w:t>
+        <w:t xml:space="preserve"> - добавляет буферизацию потоку ввода</w:t>
+      </w:r>
+      <w:r>
+        <w:rPr>
+          <w:lang w:val="ru-RU"/>
+        </w:rPr>
+        <w:t>/</w:t>
+      </w:r>
+      <w:r>
+        <w:rPr>
+          <w:lang w:val="ru-RU"/>
+        </w:rPr>
+        <w:t>вывода.</w:t>
       </w:r>
     </w:p>
     <w:p>
@@ -4078,7 +4455,19 @@
         <w:rPr>
           <w:lang w:val="ru-RU"/>
         </w:rPr>
-        <w:t xml:space="preserve"> - добавляют возможности сжатия потоку ввода вывода</w:t>
+        <w:t xml:space="preserve"> - добавляют возможности сжатия потоку ввода</w:t>
+      </w:r>
+      <w:r>
+        <w:rPr>
+          <w:lang w:val="ru-RU"/>
+        </w:rPr>
+        <w:t>/</w:t>
+      </w:r>
+      <w:r>
+        <w:rPr>
+          <w:lang w:val="ru-RU"/>
+        </w:rPr>
+        <w:t>вывода</w:t>
       </w:r>
     </w:p>
     <w:p>
@@ -4237,7 +4626,13 @@
         <w:rPr>
           <w:lang w:val="ru-RU"/>
         </w:rPr>
-        <w:t xml:space="preserve"> - декоратор для добавление дополнительных аспектов поведения объекту </w:t>
+        <w:t xml:space="preserve"> - декоратор для добавления</w:t>
+      </w:r>
+      <w:r>
+        <w:rPr>
+          <w:lang w:val="ru-RU"/>
+        </w:rPr>
+        <w:t xml:space="preserve"> дополнительных аспектов поведения объекту </w:t>
       </w:r>
       <w:r>
         <w:rPr>
@@ -4357,8 +4752,6 @@
         </w:rPr>
         <w:t>.</w:t>
       </w:r>
-      <w:bookmarkStart w:id="10" w:name="_GoBack"/>
-      <w:bookmarkEnd w:id="10"/>
     </w:p>
     <w:sectPr>
       <w:pgSz w:w="12240" w:h="15840"/>

</xml_diff>

<commit_message>
#147, #150 - fixed
</commit_message>
<xml_diff>
--- a/Docx/Глава 3.3 - Паттерн Декоратор.docx
+++ b/Docx/Глава 3.3 - Паттерн Декоратор.docx
@@ -1843,13 +1843,7 @@
         <w:rPr>
           <w:rStyle w:val="VerbatimChar"/>
         </w:rPr>
-        <w:t>LogSaver</w:t>
-      </w:r>
-      <w:r>
-        <w:rPr>
-          <w:rStyle w:val="VerbatimChar"/>
-        </w:rPr>
-        <w:t>Controller</w:t>
+        <w:t>LogSaverController</w:t>
       </w:r>
       <w:proofErr w:type="spellEnd"/>
       <w:r>
@@ -3743,207 +3737,219 @@
         <w:rPr>
           <w:lang w:val="ru-RU"/>
         </w:rPr>
-        <w:t>я де</w:t>
-      </w:r>
-      <w:bookmarkStart w:id="7" w:name="_GoBack"/>
+        <w:t>я декоратором</w:t>
+      </w:r>
+      <w:r>
+        <w:rPr>
+          <w:lang w:val="ru-RU"/>
+        </w:rPr>
+        <w:t>,</w:t>
+      </w:r>
+      <w:r>
+        <w:rPr>
+          <w:lang w:val="ru-RU"/>
+        </w:rPr>
+        <w:t xml:space="preserve"> будет не оправдана.</w:t>
+      </w:r>
+    </w:p>
+    <w:p>
+      <w:pPr>
+        <w:pStyle w:val="Heading3"/>
+        <w:rPr>
+          <w:lang w:val="ru-RU"/>
+        </w:rPr>
+      </w:pPr>
+      <w:bookmarkStart w:id="7" w:name="генерация-декораторов"/>
       <w:bookmarkEnd w:id="7"/>
       <w:r>
         <w:rPr>
           <w:lang w:val="ru-RU"/>
         </w:rPr>
-        <w:t>коратором</w:t>
-      </w:r>
-      <w:r>
-        <w:rPr>
-          <w:lang w:val="ru-RU"/>
-        </w:rPr>
-        <w:t>,</w:t>
-      </w:r>
-      <w:r>
-        <w:rPr>
-          <w:lang w:val="ru-RU"/>
-        </w:rPr>
-        <w:t xml:space="preserve"> будет не оправдана.</w:t>
-      </w:r>
-    </w:p>
-    <w:p>
-      <w:pPr>
-        <w:pStyle w:val="Heading3"/>
-        <w:rPr>
-          <w:lang w:val="ru-RU"/>
-        </w:rPr>
-      </w:pPr>
-      <w:bookmarkStart w:id="8" w:name="генерация-декораторов"/>
+        <w:t>Генерация декораторов</w:t>
+      </w:r>
+    </w:p>
+    <w:p>
+      <w:pPr>
+        <w:rPr>
+          <w:lang w:val="ru-RU"/>
+        </w:rPr>
+      </w:pPr>
+      <w:r>
+        <w:rPr>
+          <w:lang w:val="ru-RU"/>
+        </w:rPr>
+        <w:t xml:space="preserve">Многие </w:t>
+      </w:r>
+      <w:proofErr w:type="spellStart"/>
+      <w:r>
+        <w:t>IoC</w:t>
+      </w:r>
+      <w:proofErr w:type="spellEnd"/>
+      <w:r>
+        <w:rPr>
+          <w:lang w:val="ru-RU"/>
+        </w:rPr>
+        <w:t xml:space="preserve">-контейнеры, такие как </w:t>
+      </w:r>
+      <w:r>
+        <w:t>Unity</w:t>
+      </w:r>
+      <w:r>
+        <w:rPr>
+          <w:lang w:val="ru-RU"/>
+        </w:rPr>
+        <w:t xml:space="preserve"> или </w:t>
+      </w:r>
+      <w:proofErr w:type="spellStart"/>
+      <w:r>
+        <w:t>StructureMap</w:t>
+      </w:r>
+      <w:proofErr w:type="spellEnd"/>
+      <w:r>
+        <w:rPr>
+          <w:lang w:val="ru-RU"/>
+        </w:rPr>
+        <w:t xml:space="preserve">, </w:t>
+      </w:r>
+      <w:r>
+        <w:rPr>
+          <w:lang w:val="ru-RU"/>
+        </w:rPr>
+        <w:t>поддерживают генерацию декораторов</w:t>
+      </w:r>
+      <w:r>
+        <w:rPr>
+          <w:lang w:val="ru-RU"/>
+        </w:rPr>
+        <w:t xml:space="preserve"> на лету с помощью перехватчиков (</w:t>
+      </w:r>
+      <w:r>
+        <w:t>Interceptors</w:t>
+      </w:r>
+      <w:r>
+        <w:rPr>
+          <w:lang w:val="ru-RU"/>
+        </w:rPr>
+        <w:t xml:space="preserve">). Идея заключается в генерации </w:t>
+      </w:r>
+      <w:r>
+        <w:t>IL</w:t>
+      </w:r>
+      <w:r>
+        <w:rPr>
+          <w:lang w:val="ru-RU"/>
+        </w:rPr>
+        <w:t>-кода (</w:t>
+      </w:r>
+      <w:r>
+        <w:t>Intermediate</w:t>
+      </w:r>
+      <w:r>
+        <w:rPr>
+          <w:lang w:val="ru-RU"/>
+        </w:rPr>
+        <w:t xml:space="preserve"> </w:t>
+      </w:r>
+      <w:r>
+        <w:t>Language</w:t>
+      </w:r>
+      <w:r>
+        <w:rPr>
+          <w:lang w:val="ru-RU"/>
+        </w:rPr>
+        <w:t>) во время исполнения, который будет выполнять пользовательский код до или после вызова декорируемого метода. Я предпочитаю использовать более простые решения и переходить к средствам, вроде генерации кода, лишь в случае необходимости. Если вас интересует эта тема, то достаточно поискать в вашем любимом поисковом сервисе (кто сказал Гугл?) материалы по теме "</w:t>
+      </w:r>
+      <w:r>
+        <w:t>Unity</w:t>
+      </w:r>
+      <w:r>
+        <w:rPr>
+          <w:lang w:val="ru-RU"/>
+        </w:rPr>
+        <w:t xml:space="preserve"> </w:t>
+      </w:r>
+      <w:r>
+        <w:t>interceptors</w:t>
+      </w:r>
+      <w:r>
+        <w:rPr>
+          <w:lang w:val="ru-RU"/>
+        </w:rPr>
+        <w:t>" и вы найдете массу примеров.</w:t>
+      </w:r>
+    </w:p>
+    <w:p>
+      <w:pPr>
+        <w:pStyle w:val="Heading2"/>
+        <w:rPr>
+          <w:lang w:val="ru-RU"/>
+        </w:rPr>
+      </w:pPr>
+      <w:bookmarkStart w:id="8" w:name="применимость"/>
       <w:bookmarkEnd w:id="8"/>
       <w:r>
         <w:rPr>
           <w:lang w:val="ru-RU"/>
         </w:rPr>
-        <w:t>Генерация декораторов</w:t>
-      </w:r>
-    </w:p>
-    <w:p>
-      <w:pPr>
-        <w:rPr>
-          <w:lang w:val="ru-RU"/>
-        </w:rPr>
-      </w:pPr>
-      <w:r>
-        <w:rPr>
-          <w:lang w:val="ru-RU"/>
-        </w:rPr>
-        <w:t xml:space="preserve">Многие </w:t>
-      </w:r>
-      <w:proofErr w:type="spellStart"/>
-      <w:r>
-        <w:t>IoC</w:t>
-      </w:r>
-      <w:proofErr w:type="spellEnd"/>
-      <w:r>
-        <w:rPr>
-          <w:lang w:val="ru-RU"/>
-        </w:rPr>
-        <w:t xml:space="preserve">-контейнеры, такие как </w:t>
-      </w:r>
-      <w:r>
-        <w:t>Unity</w:t>
-      </w:r>
-      <w:r>
-        <w:rPr>
-          <w:lang w:val="ru-RU"/>
-        </w:rPr>
-        <w:t xml:space="preserve"> или </w:t>
-      </w:r>
-      <w:proofErr w:type="spellStart"/>
-      <w:r>
-        <w:t>StructureMap</w:t>
-      </w:r>
-      <w:proofErr w:type="spellEnd"/>
-      <w:r>
-        <w:rPr>
-          <w:lang w:val="ru-RU"/>
-        </w:rPr>
-        <w:t xml:space="preserve">, </w:t>
-      </w:r>
-      <w:r>
-        <w:rPr>
-          <w:lang w:val="ru-RU"/>
-        </w:rPr>
-        <w:t>поддерживают генерацию декораторов</w:t>
-      </w:r>
-      <w:r>
-        <w:rPr>
-          <w:lang w:val="ru-RU"/>
-        </w:rPr>
-        <w:t xml:space="preserve"> на лету с помощью перехватчиков (</w:t>
-      </w:r>
-      <w:r>
-        <w:t>Interceptors</w:t>
-      </w:r>
-      <w:r>
-        <w:rPr>
-          <w:lang w:val="ru-RU"/>
-        </w:rPr>
-        <w:t xml:space="preserve">). Идея заключается в генерации </w:t>
-      </w:r>
-      <w:r>
-        <w:t>IL</w:t>
-      </w:r>
-      <w:r>
-        <w:rPr>
-          <w:lang w:val="ru-RU"/>
-        </w:rPr>
-        <w:t>-кода (</w:t>
-      </w:r>
-      <w:r>
-        <w:t>Intermediate</w:t>
-      </w:r>
-      <w:r>
-        <w:rPr>
-          <w:lang w:val="ru-RU"/>
-        </w:rPr>
-        <w:t xml:space="preserve"> </w:t>
-      </w:r>
-      <w:r>
-        <w:t>Language</w:t>
-      </w:r>
-      <w:r>
-        <w:rPr>
-          <w:lang w:val="ru-RU"/>
-        </w:rPr>
-        <w:t>) во время исполнения, который будет выполнять пользовательский код до или после вызова декорируемого метода. Я предпочитаю использовать более простые решения и переходить к средствам, вроде генерации кода, лишь в случае необходимости. Если вас интересует эта тема, то достаточно поискать в вашем любимом поисковом сервисе (кто сказал Гугл?) материалы по теме "</w:t>
-      </w:r>
-      <w:r>
-        <w:t>Unity</w:t>
-      </w:r>
-      <w:r>
-        <w:rPr>
-          <w:lang w:val="ru-RU"/>
-        </w:rPr>
-        <w:t xml:space="preserve"> </w:t>
-      </w:r>
-      <w:r>
-        <w:t>interceptors</w:t>
-      </w:r>
-      <w:r>
-        <w:rPr>
-          <w:lang w:val="ru-RU"/>
-        </w:rPr>
-        <w:t>" и вы найдете массу примеров.</w:t>
-      </w:r>
-    </w:p>
-    <w:p>
-      <w:pPr>
-        <w:pStyle w:val="Heading2"/>
-        <w:rPr>
-          <w:lang w:val="ru-RU"/>
-        </w:rPr>
-      </w:pPr>
-      <w:bookmarkStart w:id="9" w:name="применимость"/>
+        <w:t>Применимость</w:t>
+      </w:r>
+    </w:p>
+    <w:p>
+      <w:pPr>
+        <w:rPr>
+          <w:lang w:val="ru-RU"/>
+        </w:rPr>
+      </w:pPr>
+      <w:r>
+        <w:rPr>
+          <w:lang w:val="ru-RU"/>
+        </w:rPr>
+        <w:t>Декоратор позволяет динамически расширять поведение объектов.</w:t>
+      </w:r>
+      <w:r>
+        <w:rPr>
+          <w:lang w:val="ru-RU"/>
+        </w:rPr>
+        <w:t xml:space="preserve"> Он идеально подходи</w:t>
+      </w:r>
+      <w:r>
+        <w:rPr>
+          <w:lang w:val="ru-RU"/>
+        </w:rPr>
+        <w:t>т для расширения поведения всех методов интерфейса, которое не является частью основной функциональности.</w:t>
+      </w:r>
+      <w:r>
+        <w:rPr>
+          <w:lang w:val="ru-RU"/>
+        </w:rPr>
+        <w:t xml:space="preserve"> Если кэшировать нужно лишь результаты одного метода класса, то использование декоратора будет слишком тяжеловесным.</w:t>
+      </w:r>
+    </w:p>
+    <w:p>
+      <w:pPr>
+        <w:rPr>
+          <w:lang w:val="ru-RU"/>
+        </w:rPr>
+      </w:pPr>
+      <w:r>
+        <w:rPr>
+          <w:lang w:val="ru-RU"/>
+        </w:rPr>
+        <w:t>Декораторы примен</w:t>
+      </w:r>
+      <w:r>
+        <w:rPr>
+          <w:lang w:val="ru-RU"/>
+        </w:rPr>
+        <w:t>яются для добавления всем метода</w:t>
+      </w:r>
+      <w:bookmarkStart w:id="9" w:name="_GoBack"/>
       <w:bookmarkEnd w:id="9"/>
       <w:r>
         <w:rPr>
           <w:lang w:val="ru-RU"/>
         </w:rPr>
-        <w:t>Применимость</w:t>
-      </w:r>
-    </w:p>
-    <w:p>
-      <w:pPr>
-        <w:rPr>
-          <w:lang w:val="ru-RU"/>
-        </w:rPr>
-      </w:pPr>
-      <w:r>
-        <w:rPr>
-          <w:lang w:val="ru-RU"/>
-        </w:rPr>
-        <w:t>Декоратор позволяет динамически расширять поведение объектов.</w:t>
-      </w:r>
-      <w:r>
-        <w:rPr>
-          <w:lang w:val="ru-RU"/>
-        </w:rPr>
-        <w:t xml:space="preserve"> Он идеально подходят для расширения поведения всех методов интерфейса, которое не является частью основной функциональности.</w:t>
-      </w:r>
-      <w:r>
-        <w:rPr>
-          <w:lang w:val="ru-RU"/>
-        </w:rPr>
-        <w:t xml:space="preserve"> Если кэшировать нужно лишь результаты одного метода класса, то использование декоратора будет слишком тяжеловесным.</w:t>
-      </w:r>
-    </w:p>
-    <w:p>
-      <w:pPr>
-        <w:rPr>
-          <w:lang w:val="ru-RU"/>
-        </w:rPr>
-      </w:pPr>
-      <w:r>
-        <w:rPr>
-          <w:lang w:val="ru-RU"/>
-        </w:rPr>
-        <w:t xml:space="preserve">Декораторы применяются для добавления всем методом интерфейса </w:t>
+        <w:t xml:space="preserve">м интерфейса </w:t>
       </w:r>
       <w:r>
         <w:rPr>

</xml_diff>

<commit_message>
#176, #179 - fixed.
</commit_message>
<xml_diff>
--- a/Docx/Глава 3.3 - Паттерн Декоратор.docx
+++ b/Docx/Глава 3.3 - Паттерн Декоратор.docx
@@ -1002,6 +1002,10 @@
     <w:p>
       <w:pPr>
         <w:pStyle w:val="SourceCode"/>
+        <w:rPr>
+          <w:rFonts w:ascii="Consolas" w:hAnsi="Consolas"/>
+          <w:sz w:val="22"/>
+        </w:rPr>
       </w:pPr>
       <w:proofErr w:type="gramStart"/>
       <w:r>
@@ -1300,55 +1304,225 @@
         <w:rPr>
           <w:rStyle w:val="VerbatimChar"/>
         </w:rPr>
-        <w:t xml:space="preserve">            // Сохраняем записи. Обращаемся к декорируемому объекту!</w:t>
-      </w:r>
-      <w:r>
-        <w:br/>
-      </w:r>
-      <w:r>
-        <w:rPr>
-          <w:rStyle w:val="VerbatimChar"/>
-        </w:rPr>
-        <w:t xml:space="preserve">            await _decoratee.SaveLogEntry(applicationId, logEntry);</w:t>
-      </w:r>
-      <w:r>
-        <w:br/>
-      </w:r>
-      <w:r>
-        <w:rPr>
-          <w:rStyle w:val="VerbatimChar"/>
-        </w:rPr>
-        <w:t xml:space="preserve">            return;</w:t>
-      </w:r>
-      <w:r>
-        <w:br/>
-      </w:r>
-      <w:r>
-        <w:rPr>
-          <w:rStyle w:val="VerbatimChar"/>
+        <w:t xml:space="preserve">            // Сохраняем записи. </w:t>
+      </w:r>
+      <w:r>
+        <w:rPr>
+          <w:rStyle w:val="VerbatimChar"/>
+          <w:lang w:val="ru-RU"/>
+        </w:rPr>
+        <w:t>Обращаемся к декорируемому объекту!</w:t>
+      </w:r>
+      <w:r>
+        <w:rPr>
+          <w:lang w:val="ru-RU"/>
+        </w:rPr>
+        <w:br/>
+      </w:r>
+      <w:r>
+        <w:rPr>
+          <w:rStyle w:val="VerbatimChar"/>
+          <w:lang w:val="ru-RU"/>
+        </w:rPr>
+        <w:t xml:space="preserve">            </w:t>
+      </w:r>
+      <w:proofErr w:type="gramStart"/>
+      <w:r>
+        <w:rPr>
+          <w:rStyle w:val="VerbatimChar"/>
+        </w:rPr>
+        <w:t>await</w:t>
+      </w:r>
+      <w:proofErr w:type="gramEnd"/>
+      <w:r>
+        <w:rPr>
+          <w:rStyle w:val="VerbatimChar"/>
+          <w:lang w:val="ru-RU"/>
+        </w:rPr>
+        <w:t xml:space="preserve"> _</w:t>
+      </w:r>
+      <w:proofErr w:type="spellStart"/>
+      <w:r>
+        <w:rPr>
+          <w:rStyle w:val="VerbatimChar"/>
+        </w:rPr>
+        <w:t>decoratee</w:t>
+      </w:r>
+      <w:proofErr w:type="spellEnd"/>
+      <w:r>
+        <w:rPr>
+          <w:rStyle w:val="VerbatimChar"/>
+          <w:lang w:val="ru-RU"/>
+        </w:rPr>
+        <w:t>.</w:t>
+      </w:r>
+      <w:proofErr w:type="spellStart"/>
+      <w:r>
+        <w:rPr>
+          <w:rStyle w:val="VerbatimChar"/>
+        </w:rPr>
+        <w:t>SaveLogEntry</w:t>
+      </w:r>
+      <w:proofErr w:type="spellEnd"/>
+      <w:r>
+        <w:rPr>
+          <w:rStyle w:val="VerbatimChar"/>
+          <w:lang w:val="ru-RU"/>
+        </w:rPr>
+        <w:t>(</w:t>
+      </w:r>
+      <w:proofErr w:type="spellStart"/>
+      <w:r>
+        <w:rPr>
+          <w:rStyle w:val="VerbatimChar"/>
+        </w:rPr>
+        <w:t>applicationId</w:t>
+      </w:r>
+      <w:proofErr w:type="spellEnd"/>
+      <w:r>
+        <w:rPr>
+          <w:rStyle w:val="VerbatimChar"/>
+          <w:lang w:val="ru-RU"/>
+        </w:rPr>
+        <w:t xml:space="preserve">, </w:t>
+      </w:r>
+      <w:proofErr w:type="spellStart"/>
+      <w:r>
+        <w:rPr>
+          <w:rStyle w:val="VerbatimChar"/>
+        </w:rPr>
+        <w:t>logEntry</w:t>
+      </w:r>
+      <w:proofErr w:type="spellEnd"/>
+      <w:r>
+        <w:rPr>
+          <w:rStyle w:val="VerbatimChar"/>
+          <w:lang w:val="ru-RU"/>
+        </w:rPr>
+        <w:t>);</w:t>
+      </w:r>
+      <w:r>
+        <w:rPr>
+          <w:lang w:val="ru-RU"/>
+        </w:rPr>
+        <w:br/>
+      </w:r>
+      <w:r>
+        <w:rPr>
+          <w:rStyle w:val="VerbatimChar"/>
+          <w:lang w:val="ru-RU"/>
+        </w:rPr>
+        <w:t xml:space="preserve">            </w:t>
+      </w:r>
+      <w:r>
+        <w:rPr>
+          <w:rStyle w:val="VerbatimChar"/>
+        </w:rPr>
+        <w:t>return</w:t>
+      </w:r>
+      <w:r>
+        <w:rPr>
+          <w:rStyle w:val="VerbatimChar"/>
+          <w:lang w:val="ru-RU"/>
+        </w:rPr>
+        <w:t>;</w:t>
+      </w:r>
+      <w:r>
+        <w:rPr>
+          <w:lang w:val="ru-RU"/>
+        </w:rPr>
+        <w:br/>
+      </w:r>
+      <w:r>
+        <w:rPr>
+          <w:rStyle w:val="VerbatimChar"/>
+          <w:lang w:val="ru-RU"/>
         </w:rPr>
         <w:t xml:space="preserve">        }</w:t>
       </w:r>
       <w:r>
-        <w:br/>
-      </w:r>
-      <w:r>
-        <w:br/>
-      </w:r>
-      <w:r>
-        <w:rPr>
-          <w:rStyle w:val="VerbatimChar"/>
-        </w:rPr>
-        <w:t xml:space="preserve">        // Сохранение невозможно! Лимит приложения исчерпан!</w:t>
-      </w:r>
-      <w:r>
-        <w:br/>
-      </w:r>
-      <w:r>
-        <w:rPr>
-          <w:rStyle w:val="VerbatimChar"/>
-        </w:rPr>
-        <w:t xml:space="preserve">        throw new QuotaReachedException();</w:t>
+        <w:rPr>
+          <w:lang w:val="ru-RU"/>
+        </w:rPr>
+        <w:br/>
+      </w:r>
+      <w:r>
+        <w:rPr>
+          <w:lang w:val="ru-RU"/>
+        </w:rPr>
+        <w:br/>
+      </w:r>
+      <w:r>
+        <w:rPr>
+          <w:rStyle w:val="VerbatimChar"/>
+          <w:lang w:val="ru-RU"/>
+        </w:rPr>
+        <w:t xml:space="preserve">        // Сохранение невозможно! Лимит</w:t>
+      </w:r>
+      <w:r>
+        <w:rPr>
+          <w:rStyle w:val="VerbatimChar"/>
+        </w:rPr>
+        <w:t xml:space="preserve"> </w:t>
+      </w:r>
+      <w:proofErr w:type="spellStart"/>
+      <w:r>
+        <w:rPr>
+          <w:rStyle w:val="VerbatimChar"/>
+        </w:rPr>
+        <w:t>приложения</w:t>
+      </w:r>
+      <w:proofErr w:type="spellEnd"/>
+      <w:r>
+        <w:rPr>
+          <w:rStyle w:val="VerbatimChar"/>
+        </w:rPr>
+        <w:t xml:space="preserve"> </w:t>
+      </w:r>
+      <w:proofErr w:type="spellStart"/>
+      <w:r>
+        <w:rPr>
+          <w:rStyle w:val="VerbatimChar"/>
+        </w:rPr>
+        <w:t>исчерпан</w:t>
+      </w:r>
+      <w:proofErr w:type="spellEnd"/>
+      <w:r>
+        <w:rPr>
+          <w:rStyle w:val="VerbatimChar"/>
+        </w:rPr>
+        <w:t>!</w:t>
+      </w:r>
+      <w:r>
+        <w:br/>
+      </w:r>
+      <w:r>
+        <w:rPr>
+          <w:rStyle w:val="VerbatimChar"/>
+        </w:rPr>
+        <w:t xml:space="preserve">        throw new </w:t>
+      </w:r>
+      <w:proofErr w:type="spellStart"/>
+      <w:proofErr w:type="gramStart"/>
+      <w:r>
+        <w:rPr>
+          <w:rStyle w:val="VerbatimChar"/>
+        </w:rPr>
+        <w:t>QuotaReachedException</w:t>
+      </w:r>
+      <w:proofErr w:type="spellEnd"/>
+      <w:r>
+        <w:rPr>
+          <w:rStyle w:val="VerbatimChar"/>
+        </w:rPr>
+        <w:t>(</w:t>
+      </w:r>
+      <w:proofErr w:type="gramEnd"/>
+      <w:r>
+        <w:rPr>
+          <w:rStyle w:val="VerbatimChar"/>
+        </w:rPr>
+        <w:t>);</w:t>
       </w:r>
       <w:r>
         <w:br/>
@@ -1369,7 +1543,49 @@
         <w:rPr>
           <w:rStyle w:val="VerbatimChar"/>
         </w:rPr>
-        <w:t xml:space="preserve">    private bool QuotaReached(string applicationId)</w:t>
+        <w:t xml:space="preserve">    private </w:t>
+      </w:r>
+      <w:proofErr w:type="spellStart"/>
+      <w:r>
+        <w:rPr>
+          <w:rStyle w:val="VerbatimChar"/>
+        </w:rPr>
+        <w:t>bool</w:t>
+      </w:r>
+      <w:proofErr w:type="spellEnd"/>
+      <w:r>
+        <w:rPr>
+          <w:rStyle w:val="VerbatimChar"/>
+        </w:rPr>
+        <w:t xml:space="preserve"> </w:t>
+      </w:r>
+      <w:proofErr w:type="spellStart"/>
+      <w:r>
+        <w:rPr>
+          <w:rStyle w:val="VerbatimChar"/>
+        </w:rPr>
+        <w:t>QuotaReached</w:t>
+      </w:r>
+      <w:proofErr w:type="spellEnd"/>
+      <w:r>
+        <w:rPr>
+          <w:rStyle w:val="VerbatimChar"/>
+        </w:rPr>
+        <w:t xml:space="preserve">(string </w:t>
+      </w:r>
+      <w:proofErr w:type="spellStart"/>
+      <w:r>
+        <w:rPr>
+          <w:rStyle w:val="VerbatimChar"/>
+        </w:rPr>
+        <w:t>applicationId</w:t>
+      </w:r>
+      <w:proofErr w:type="spellEnd"/>
+      <w:r>
+        <w:rPr>
+          <w:rStyle w:val="VerbatimChar"/>
+        </w:rPr>
+        <w:t>)</w:t>
       </w:r>
       <w:r>
         <w:br/>
@@ -1387,8 +1603,78 @@
         <w:rPr>
           <w:rStyle w:val="VerbatimChar"/>
         </w:rPr>
-        <w:t xml:space="preserve">        return true;</w:t>
-      </w:r>
+        <w:t xml:space="preserve">        </w:t>
+      </w:r>
+      <w:r>
+        <w:rPr>
+          <w:rStyle w:val="VerbatimChar"/>
+        </w:rPr>
+        <w:t xml:space="preserve">// </w:t>
+      </w:r>
+      <w:proofErr w:type="spellStart"/>
+      <w:r>
+        <w:rPr>
+          <w:rStyle w:val="VerbatimChar"/>
+        </w:rPr>
+        <w:t>Проверяем</w:t>
+      </w:r>
+      <w:proofErr w:type="spellEnd"/>
+      <w:r>
+        <w:rPr>
+          <w:rStyle w:val="VerbatimChar"/>
+        </w:rPr>
+        <w:t xml:space="preserve">, </w:t>
+      </w:r>
+      <w:proofErr w:type="spellStart"/>
+      <w:r>
+        <w:rPr>
+          <w:rStyle w:val="VerbatimChar"/>
+        </w:rPr>
+        <w:t>израсходована</w:t>
+      </w:r>
+      <w:proofErr w:type="spellEnd"/>
+      <w:r>
+        <w:rPr>
+          <w:rStyle w:val="VerbatimChar"/>
+        </w:rPr>
+        <w:t xml:space="preserve"> </w:t>
+      </w:r>
+      <w:proofErr w:type="spellStart"/>
+      <w:r>
+        <w:rPr>
+          <w:rStyle w:val="VerbatimChar"/>
+        </w:rPr>
+        <w:t>ли</w:t>
+      </w:r>
+      <w:proofErr w:type="spellEnd"/>
+      <w:r>
+        <w:rPr>
+          <w:rStyle w:val="VerbatimChar"/>
+        </w:rPr>
+        <w:t xml:space="preserve"> </w:t>
+      </w:r>
+      <w:proofErr w:type="spellStart"/>
+      <w:r>
+        <w:rPr>
+          <w:rStyle w:val="VerbatimChar"/>
+        </w:rPr>
+        <w:t>квота</w:t>
+      </w:r>
+      <w:proofErr w:type="spellEnd"/>
+      <w:r>
+        <w:rPr>
+          <w:rStyle w:val="VerbatimChar"/>
+        </w:rPr>
+        <w:t xml:space="preserve"> </w:t>
+      </w:r>
+      <w:proofErr w:type="spellStart"/>
+      <w:r>
+        <w:rPr>
+          <w:rStyle w:val="VerbatimChar"/>
+        </w:rPr>
+        <w:t>приложения</w:t>
+      </w:r>
+      <w:proofErr w:type="spellEnd"/>
       <w:r>
         <w:br/>
       </w:r>
@@ -1409,16 +1695,60 @@
         <w:rPr>
           <w:rStyle w:val="VerbatimChar"/>
         </w:rPr>
-        <w:t xml:space="preserve">    private void IncrementUsedQuota()</w:t>
-      </w:r>
-      <w:r>
-        <w:br/>
-      </w:r>
-      <w:r>
-        <w:rPr>
-          <w:rStyle w:val="VerbatimChar"/>
-        </w:rPr>
-        <w:t xml:space="preserve">    {}</w:t>
+        <w:t xml:space="preserve">    private void </w:t>
+      </w:r>
+      <w:proofErr w:type="spellStart"/>
+      <w:r>
+        <w:rPr>
+          <w:rStyle w:val="VerbatimChar"/>
+        </w:rPr>
+        <w:t>IncrementUsedQuota</w:t>
+      </w:r>
+      <w:proofErr w:type="spellEnd"/>
+      <w:r>
+        <w:rPr>
+          <w:rStyle w:val="VerbatimChar"/>
+        </w:rPr>
+        <w:t>()</w:t>
+      </w:r>
+      <w:r>
+        <w:br/>
+      </w:r>
+      <w:r>
+        <w:rPr>
+          <w:rStyle w:val="VerbatimChar"/>
+        </w:rPr>
+        <w:t xml:space="preserve">    {</w:t>
+      </w:r>
+      <w:r>
+        <w:rPr>
+          <w:rStyle w:val="VerbatimChar"/>
+        </w:rPr>
+        <w:br/>
+      </w:r>
+      <w:r>
+        <w:rPr>
+          <w:rStyle w:val="VerbatimChar"/>
+        </w:rPr>
+        <w:t xml:space="preserve">        //...</w:t>
+      </w:r>
+      <w:r>
+        <w:rPr>
+          <w:rStyle w:val="VerbatimChar"/>
+        </w:rPr>
+        <w:br/>
+      </w:r>
+      <w:r>
+        <w:rPr>
+          <w:rStyle w:val="VerbatimChar"/>
+        </w:rPr>
+        <w:t xml:space="preserve">    </w:t>
+      </w:r>
+      <w:r>
+        <w:rPr>
+          <w:rStyle w:val="VerbatimChar"/>
+        </w:rPr>
+        <w:t>}</w:t>
       </w:r>
       <w:r>
         <w:br/>
@@ -3396,19 +3726,11 @@
       <w:pPr>
         <w:pStyle w:val="SourceCode"/>
       </w:pPr>
-      <w:proofErr w:type="gramStart"/>
-      <w:r>
-        <w:rPr>
-          <w:rStyle w:val="VerbatimChar"/>
-        </w:rPr>
-        <w:t>public</w:t>
-      </w:r>
-      <w:proofErr w:type="gramEnd"/>
-      <w:r>
-        <w:rPr>
-          <w:rStyle w:val="VerbatimChar"/>
-        </w:rPr>
-        <w:t xml:space="preserve"> static class </w:t>
+      <w:r>
+        <w:rPr>
+          <w:rStyle w:val="VerbatimChar"/>
+        </w:rPr>
+        <w:t xml:space="preserve">public static class </w:t>
       </w:r>
       <w:proofErr w:type="spellStart"/>
       <w:r>
@@ -3434,7 +3756,49 @@
         <w:rPr>
           <w:rStyle w:val="VerbatimChar"/>
         </w:rPr>
-        <w:t xml:space="preserve">    public static ILogSaver CreateLoader()</w:t>
+        <w:t xml:space="preserve">    public static </w:t>
+      </w:r>
+      <w:proofErr w:type="spellStart"/>
+      <w:r>
+        <w:rPr>
+          <w:rStyle w:val="VerbatimChar"/>
+        </w:rPr>
+        <w:t>ILogSaver</w:t>
+      </w:r>
+      <w:proofErr w:type="spellEnd"/>
+      <w:r>
+        <w:rPr>
+          <w:rStyle w:val="VerbatimChar"/>
+        </w:rPr>
+        <w:t xml:space="preserve"> </w:t>
+      </w:r>
+      <w:proofErr w:type="spellStart"/>
+      <w:r>
+        <w:rPr>
+          <w:rStyle w:val="VerbatimChar"/>
+        </w:rPr>
+        <w:t>CreateLo</w:t>
+      </w:r>
+      <w:r>
+        <w:rPr>
+          <w:rStyle w:val="VerbatimChar"/>
+        </w:rPr>
+        <w:t>gSaver</w:t>
+      </w:r>
+      <w:bookmarkStart w:id="6" w:name="_GoBack"/>
+      <w:bookmarkEnd w:id="6"/>
+      <w:proofErr w:type="spellEnd"/>
+      <w:r>
+        <w:rPr>
+          <w:rStyle w:val="VerbatimChar"/>
+        </w:rPr>
+        <w:t xml:space="preserve"> </w:t>
+      </w:r>
+      <w:r>
+        <w:rPr>
+          <w:rStyle w:val="VerbatimChar"/>
+        </w:rPr>
+        <w:t>()</w:t>
       </w:r>
       <w:r>
         <w:br/>
@@ -3553,8 +3917,8 @@
           <w:lang w:val="ru-RU"/>
         </w:rPr>
       </w:pPr>
-      <w:bookmarkStart w:id="6" w:name="недостатки-декораторов"/>
-      <w:bookmarkEnd w:id="6"/>
+      <w:bookmarkStart w:id="7" w:name="недостатки-декораторов"/>
+      <w:bookmarkEnd w:id="7"/>
       <w:r>
         <w:rPr>
           <w:lang w:val="ru-RU"/>
@@ -3759,8 +4123,8 @@
           <w:lang w:val="ru-RU"/>
         </w:rPr>
       </w:pPr>
-      <w:bookmarkStart w:id="7" w:name="генерация-декораторов"/>
-      <w:bookmarkEnd w:id="7"/>
+      <w:bookmarkStart w:id="8" w:name="генерация-декораторов"/>
+      <w:bookmarkEnd w:id="8"/>
       <w:r>
         <w:rPr>
           <w:lang w:val="ru-RU"/>
@@ -3885,8 +4249,8 @@
           <w:lang w:val="ru-RU"/>
         </w:rPr>
       </w:pPr>
-      <w:bookmarkStart w:id="8" w:name="применимость"/>
-      <w:bookmarkEnd w:id="8"/>
+      <w:bookmarkStart w:id="9" w:name="применимость"/>
+      <w:bookmarkEnd w:id="9"/>
       <w:r>
         <w:rPr>
           <w:lang w:val="ru-RU"/>
@@ -3943,8 +4307,6 @@
         </w:rPr>
         <w:t>яются для добавления всем метода</w:t>
       </w:r>
-      <w:bookmarkStart w:id="9" w:name="_GoBack"/>
-      <w:bookmarkEnd w:id="9"/>
       <w:r>
         <w:rPr>
           <w:lang w:val="ru-RU"/>

</xml_diff>